<commit_message>
docs: Acabar doc y pdf
</commit_message>
<xml_diff>
--- a/doc/documentacionProyecto.docx
+++ b/doc/documentacionProyecto.docx
@@ -74,7 +74,7 @@
                           <w:sdt>
                             <w:sdtPr>
                               <w:text/>
-                              <w:id w:val="1464822222"/>
+                              <w:id w:val="1831181293"/>
                               <w:dataBinding w:prefixMappings="xmlns:ns0='http://purl.org/dc/elements/1.1/' xmlns:ns1='http://schemas.openxmlformats.org/package/2006/metadata/core-properties' " w:xpath="/ns1:coreProperties[1]/ns0:subject[1]" w:storeItemID="{6C3C8BC8-F283-45AE-878A-BAB7291924A1}"/>
                               <w:alias w:val="Título"/>
                             </w:sdtPr>
@@ -141,7 +141,7 @@
                     <w:sdt>
                       <w:sdtPr>
                         <w:text/>
-                        <w:id w:val="819580176"/>
+                        <w:id w:val="1628812448"/>
                         <w:dataBinding w:prefixMappings="xmlns:ns0='http://purl.org/dc/elements/1.1/' xmlns:ns1='http://schemas.openxmlformats.org/package/2006/metadata/core-properties' " w:xpath="/ns1:coreProperties[1]/ns0:subject[1]" w:storeItemID="{6C3C8BC8-F283-45AE-878A-BAB7291924A1}"/>
                         <w:alias w:val="Título"/>
                       </w:sdtPr>
@@ -178,7 +178,7 @@
                   <wp:align>center</wp:align>
                 </wp:positionH>
                 <wp:positionV relativeFrom="page">
-                  <wp:posOffset>7752715</wp:posOffset>
+                  <wp:posOffset>7889875</wp:posOffset>
                 </wp:positionV>
                 <wp:extent cx="7244715" cy="163195"/>
                 <wp:effectExtent l="0" t="0" r="0" b="0"/>
@@ -221,21 +221,17 @@
                                 <w:docPartGallery w:val="Cover Pages"/>
                                 <w:docPartUnique w:val="true"/>
                               </w:docPartObj>
-                              <w:id w:val="1328292490"/>
+                              <w:id w:val="2056074750"/>
                             </w:sdtPr>
                             <w:sdtContent>
                               <w:p>
                                 <w:pPr>
                                   <w:pStyle w:val="NoSpacing"/>
                                   <w:jc w:val="right"/>
-                                  <w:rPr>
-                                    <w:color w:val="000000"/>
-                                  </w:rPr>
+                                  <w:rPr/>
                                 </w:pPr>
                                 <w:r>
-                                  <w:rPr>
-                                    <w:color w:val="000000"/>
-                                  </w:rPr>
+                                  <w:rPr/>
                                 </w:r>
                               </w:p>
                             </w:sdtContent>
@@ -260,7 +256,7 @@
           </mc:Choice>
           <mc:Fallback>
             <w:pict>
-              <v:rect id="shape_0" ID="Cuadro de texto 153" stroked="f" style="position:absolute;margin-left:12.45pt;margin-top:610.45pt;width:570.35pt;height:12.75pt;mso-position-horizontal:center;mso-position-horizontal-relative:page;mso-position-vertical-relative:page" wp14:anchorId="171FAA95">
+              <v:rect id="shape_0" ID="Cuadro de texto 153" stroked="f" style="position:absolute;margin-left:12.45pt;margin-top:621.25pt;width:570.35pt;height:12.75pt;mso-position-horizontal:center;mso-position-horizontal-relative:page;mso-position-vertical-relative:page" wp14:anchorId="171FAA95">
                 <w10:wrap type="none"/>
                 <v:fill o:detectmouseclick="t" on="false"/>
                 <v:stroke color="#3465a4" weight="6480" joinstyle="round" endcap="flat"/>
@@ -272,21 +268,17 @@
                           <w:docPartGallery w:val="Cover Pages"/>
                           <w:docPartUnique w:val="true"/>
                         </w:docPartObj>
-                        <w:id w:val="128112902"/>
+                        <w:id w:val="1920868338"/>
                       </w:sdtPr>
                       <w:sdtContent>
                         <w:p>
                           <w:pPr>
                             <w:pStyle w:val="NoSpacing"/>
                             <w:jc w:val="right"/>
-                            <w:rPr>
-                              <w:color w:val="000000"/>
-                            </w:rPr>
+                            <w:rPr/>
                           </w:pPr>
                           <w:r>
-                            <w:rPr>
-                              <w:color w:val="000000"/>
-                            </w:rPr>
+                            <w:rPr/>
                           </w:r>
                         </w:p>
                       </w:sdtContent>
@@ -308,7 +300,7 @@
                 <wp:positionV relativeFrom="page">
                   <wp:posOffset>245745</wp:posOffset>
                 </wp:positionV>
-                <wp:extent cx="7316470" cy="1216660"/>
+                <wp:extent cx="7317105" cy="1217295"/>
                 <wp:effectExtent l="0" t="0" r="1270" b="1905"/>
                 <wp:wrapNone/>
                 <wp:docPr id="5" name="Grupo 149"/>
@@ -319,7 +311,7 @@
                       <wpg:grpSpPr>
                         <a:xfrm>
                           <a:off x="0" y="0"/>
-                          <a:ext cx="7315920" cy="1216080"/>
+                          <a:ext cx="7316640" cy="1216800"/>
                         </a:xfrm>
                       </wpg:grpSpPr>
                       <wps:wsp>
@@ -327,7 +319,7 @@
                         <wps:spPr>
                           <a:xfrm>
                             <a:off x="0" y="0"/>
-                            <a:ext cx="7315920" cy="1130400"/>
+                            <a:ext cx="7316640" cy="1130760"/>
                           </a:xfrm>
                           <a:custGeom>
                             <a:avLst/>
@@ -383,7 +375,7 @@
                         <wps:spPr>
                           <a:xfrm>
                             <a:off x="0" y="0"/>
-                            <a:ext cx="7315920" cy="1216080"/>
+                            <a:ext cx="7316640" cy="1216800"/>
                           </a:xfrm>
                           <a:prstGeom prst="rect">
                             <a:avLst/>
@@ -391,7 +383,7 @@
                           <a:blipFill rotWithShape="0">
                             <a:blip r:embed="rId2"/>
                             <a:stretch>
-                              <a:fillRect l="0" t="0" r="-7568" b="0"/>
+                              <a:fillRect l="0" t="0" r="-7563" b="0"/>
                             </a:stretch>
                           </a:blipFill>
                           <a:ln>
@@ -428,8 +420,8 @@
           </mc:Choice>
           <mc:Fallback>
             <w:pict>
-              <v:group id="shape_0" alt="Grupo 149" style="position:absolute;margin-left:9.6pt;margin-top:19.35pt;width:576.05pt;height:95.75pt" coordorigin="192,387" coordsize="11521,1915">
-                <v:rect id="shape_0" stroked="f" style="position:absolute;left:192;top:387;width:11520;height:1914;mso-position-horizontal:center;mso-position-horizontal-relative:page;mso-position-vertical-relative:page">
+              <v:group id="shape_0" alt="Grupo 149" style="position:absolute;margin-left:9.6pt;margin-top:19.35pt;width:576.1pt;height:95.8pt" coordorigin="192,387" coordsize="11522,1916">
+                <v:rect id="shape_0" stroked="f" style="position:absolute;left:192;top:387;width:11521;height:1915;mso-position-horizontal:center;mso-position-horizontal-relative:page;mso-position-vertical-relative:page">
                   <w10:wrap type="none"/>
                   <v:imagedata r:id="rId2" o:detectmouseclick="t"/>
                   <v:stroke color="#3465a4" weight="25560" joinstyle="round" endcap="flat"/>
@@ -619,8 +611,7 @@
           <w:docPartGallery w:val="Table of Contents"/>
           <w:docPartUnique w:val="true"/>
         </w:docPartObj>
-        <w:id w:val="1532353610"/>
-        <w:alias w:val="Autor"/>
+        <w:id w:val="932919760"/>
       </w:sdtPr>
       <w:sdtContent>
         <w:p>
@@ -803,7 +794,7 @@
       </w:pPr>
       <w:r>
         <w:drawing>
-          <wp:anchor behindDoc="0" distT="0" distB="0" distL="0" distR="0" simplePos="0" locked="0" layoutInCell="1" allowOverlap="1" relativeHeight="9">
+          <wp:anchor behindDoc="0" distT="0" distB="0" distL="0" distR="0" simplePos="0" locked="0" layoutInCell="1" allowOverlap="1" relativeHeight="6">
             <wp:simplePos x="0" y="0"/>
             <wp:positionH relativeFrom="column">
               <wp:align>center</wp:align>
@@ -854,7 +845,15 @@
           <w:szCs w:val="32"/>
           <w:lang w:val="es-ES"/>
         </w:rPr>
-        <w:t>Tenemos a Gilded_rose como clase principal, Item es hermana de Gilded_rose.</w:t>
+        <w:t>T</w:t>
+      </w:r>
+      <w:r>
+        <w:rPr>
+          <w:sz w:val="32"/>
+          <w:szCs w:val="32"/>
+          <w:lang w:val="es-ES"/>
+        </w:rPr>
+        <w:t>enemos a Gilded_rose como clase principal, Item es hermana de Gilded_rose.</w:t>
       </w:r>
     </w:p>
     <w:p>
@@ -938,7 +937,9 @@
         </w:rPr>
       </w:pPr>
       <w:r>
-        <w:rPr/>
+        <w:rPr>
+          <w:lang w:val="es-ES"/>
+        </w:rPr>
       </w:r>
     </w:p>
     <w:p>
@@ -969,6 +970,51 @@
           <w:szCs w:val="32"/>
           <w:lang w:val="es-ES"/>
         </w:rPr>
+        <w:drawing>
+          <wp:anchor behindDoc="0" distT="0" distB="0" distL="0" distR="0" simplePos="0" locked="0" layoutInCell="1" allowOverlap="1" relativeHeight="11">
+            <wp:simplePos x="0" y="0"/>
+            <wp:positionH relativeFrom="column">
+              <wp:align>center</wp:align>
+            </wp:positionH>
+            <wp:positionV relativeFrom="paragraph">
+              <wp:posOffset>635</wp:posOffset>
+            </wp:positionV>
+            <wp:extent cx="5731510" cy="2306955"/>
+            <wp:effectExtent l="0" t="0" r="0" b="0"/>
+            <wp:wrapSquare wrapText="largest"/>
+            <wp:docPr id="9" name="Imagen2" descr=""/>
+            <wp:cNvGraphicFramePr>
+              <a:graphicFrameLocks xmlns:a="http://schemas.openxmlformats.org/drawingml/2006/main" noChangeAspect="1"/>
+            </wp:cNvGraphicFramePr>
+            <a:graphic xmlns:a="http://schemas.openxmlformats.org/drawingml/2006/main">
+              <a:graphicData uri="http://schemas.openxmlformats.org/drawingml/2006/picture">
+                <pic:pic xmlns:pic="http://schemas.openxmlformats.org/drawingml/2006/picture">
+                  <pic:nvPicPr>
+                    <pic:cNvPr id="9" name="Imagen2" descr=""/>
+                    <pic:cNvPicPr>
+                      <a:picLocks noChangeAspect="1" noChangeArrowheads="1"/>
+                    </pic:cNvPicPr>
+                  </pic:nvPicPr>
+                  <pic:blipFill>
+                    <a:blip r:embed="rId4"/>
+                    <a:stretch>
+                      <a:fillRect/>
+                    </a:stretch>
+                  </pic:blipFill>
+                  <pic:spPr bwMode="auto">
+                    <a:xfrm>
+                      <a:off x="0" y="0"/>
+                      <a:ext cx="5731510" cy="2306955"/>
+                    </a:xfrm>
+                    <a:prstGeom prst="rect">
+                      <a:avLst/>
+                    </a:prstGeom>
+                  </pic:spPr>
+                </pic:pic>
+              </a:graphicData>
+            </a:graphic>
+          </wp:anchor>
+        </w:drawing>
       </w:r>
       <w:r>
         <w:br w:type="page"/>
@@ -1004,7 +1050,77 @@
         </w:rPr>
       </w:pPr>
       <w:r>
+        <w:rPr>
+          <w:lang w:val="es-ES"/>
+        </w:rPr>
+        <w:drawing>
+          <wp:anchor behindDoc="0" distT="0" distB="0" distL="0" distR="0" simplePos="0" locked="0" layoutInCell="1" allowOverlap="1" relativeHeight="10">
+            <wp:simplePos x="0" y="0"/>
+            <wp:positionH relativeFrom="column">
+              <wp:align>center</wp:align>
+            </wp:positionH>
+            <wp:positionV relativeFrom="paragraph">
+              <wp:posOffset>635</wp:posOffset>
+            </wp:positionV>
+            <wp:extent cx="5731510" cy="3636010"/>
+            <wp:effectExtent l="0" t="0" r="0" b="0"/>
+            <wp:wrapTopAndBottom/>
+            <wp:docPr id="10" name="Imagen1" descr=""/>
+            <wp:cNvGraphicFramePr>
+              <a:graphicFrameLocks xmlns:a="http://schemas.openxmlformats.org/drawingml/2006/main" noChangeAspect="1"/>
+            </wp:cNvGraphicFramePr>
+            <a:graphic xmlns:a="http://schemas.openxmlformats.org/drawingml/2006/main">
+              <a:graphicData uri="http://schemas.openxmlformats.org/drawingml/2006/picture">
+                <pic:pic xmlns:pic="http://schemas.openxmlformats.org/drawingml/2006/picture">
+                  <pic:nvPicPr>
+                    <pic:cNvPr id="10" name="Imagen1" descr=""/>
+                    <pic:cNvPicPr>
+                      <a:picLocks noChangeAspect="1" noChangeArrowheads="1"/>
+                    </pic:cNvPicPr>
+                  </pic:nvPicPr>
+                  <pic:blipFill>
+                    <a:blip r:embed="rId5"/>
+                    <a:stretch>
+                      <a:fillRect/>
+                    </a:stretch>
+                  </pic:blipFill>
+                  <pic:spPr bwMode="auto">
+                    <a:xfrm>
+                      <a:off x="0" y="0"/>
+                      <a:ext cx="5731510" cy="3636010"/>
+                    </a:xfrm>
+                    <a:prstGeom prst="rect">
+                      <a:avLst/>
+                    </a:prstGeom>
+                  </pic:spPr>
+                </pic:pic>
+              </a:graphicData>
+            </a:graphic>
+          </wp:anchor>
+        </w:drawing>
+      </w:r>
+    </w:p>
+    <w:p>
+      <w:pPr>
+        <w:pStyle w:val="Ttulo2"/>
+        <w:keepLines/>
+        <w:widowControl/>
+        <w:numPr>
+          <w:ilvl w:val="0"/>
+          <w:numId w:val="0"/>
+        </w:numPr>
+        <w:spacing w:lineRule="auto" w:line="276"/>
+        <w:jc w:val="left"/>
+        <w:outlineLvl w:val="1"/>
+        <w:rPr>
+          <w:lang w:val="es-ES"/>
+        </w:rPr>
+      </w:pPr>
+      <w:r>
         <w:rPr/>
+      </w:r>
+      <w:r>
+        <w:br w:type="page"/>
       </w:r>
     </w:p>
     <w:p>
@@ -1014,9 +1130,7 @@
           <w:ilvl w:val="0"/>
           <w:numId w:val="1"/>
         </w:numPr>
-        <w:rPr>
-          <w:lang w:val="es-ES"/>
-        </w:rPr>
+        <w:rPr/>
       </w:pPr>
       <w:bookmarkStart w:id="5" w:name="__RefHeading___Toc479_3742898728"/>
       <w:bookmarkStart w:id="6" w:name="_Toc26181008"/>
@@ -1037,7 +1151,162 @@
         </w:rPr>
       </w:pPr>
       <w:r>
+        <w:rPr>
+          <w:rFonts w:eastAsia="Times New Roman" w:cs="Times New Roman" w:ascii="Times New Roman" w:hAnsi="Times New Roman"/>
+        </w:rPr>
+      </w:r>
+    </w:p>
+    <w:p>
+      <w:pPr>
+        <w:pStyle w:val="Normal"/>
         <w:rPr/>
+      </w:pPr>
+      <w:r>
+        <w:rPr/>
+        <w:drawing>
+          <wp:anchor behindDoc="0" distT="0" distB="0" distL="0" distR="0" simplePos="0" locked="0" layoutInCell="1" allowOverlap="1" relativeHeight="12">
+            <wp:simplePos x="0" y="0"/>
+            <wp:positionH relativeFrom="column">
+              <wp:align>center</wp:align>
+            </wp:positionH>
+            <wp:positionV relativeFrom="paragraph">
+              <wp:posOffset>635</wp:posOffset>
+            </wp:positionV>
+            <wp:extent cx="5676900" cy="6429375"/>
+            <wp:effectExtent l="0" t="0" r="0" b="0"/>
+            <wp:wrapTopAndBottom/>
+            <wp:docPr id="11" name="Imagen3" descr=""/>
+            <wp:cNvGraphicFramePr>
+              <a:graphicFrameLocks xmlns:a="http://schemas.openxmlformats.org/drawingml/2006/main" noChangeAspect="1"/>
+            </wp:cNvGraphicFramePr>
+            <a:graphic xmlns:a="http://schemas.openxmlformats.org/drawingml/2006/main">
+              <a:graphicData uri="http://schemas.openxmlformats.org/drawingml/2006/picture">
+                <pic:pic xmlns:pic="http://schemas.openxmlformats.org/drawingml/2006/picture">
+                  <pic:nvPicPr>
+                    <pic:cNvPr id="11" name="Imagen3" descr=""/>
+                    <pic:cNvPicPr>
+                      <a:picLocks noChangeAspect="1" noChangeArrowheads="1"/>
+                    </pic:cNvPicPr>
+                  </pic:nvPicPr>
+                  <pic:blipFill>
+                    <a:blip r:embed="rId6"/>
+                    <a:stretch>
+                      <a:fillRect/>
+                    </a:stretch>
+                  </pic:blipFill>
+                  <pic:spPr bwMode="auto">
+                    <a:xfrm>
+                      <a:off x="0" y="0"/>
+                      <a:ext cx="5676900" cy="6429375"/>
+                    </a:xfrm>
+                    <a:prstGeom prst="rect">
+                      <a:avLst/>
+                    </a:prstGeom>
+                  </pic:spPr>
+                </pic:pic>
+              </a:graphicData>
+            </a:graphic>
+          </wp:anchor>
+        </w:drawing>
+      </w:r>
+    </w:p>
+    <w:p>
+      <w:pPr>
+        <w:pStyle w:val="Normal"/>
+        <w:rPr/>
+      </w:pPr>
+      <w:r>
+        <w:rPr/>
+        <w:drawing>
+          <wp:anchor behindDoc="0" distT="0" distB="0" distL="0" distR="0" simplePos="0" locked="0" layoutInCell="1" allowOverlap="1" relativeHeight="13">
+            <wp:simplePos x="0" y="0"/>
+            <wp:positionH relativeFrom="column">
+              <wp:posOffset>-120650</wp:posOffset>
+            </wp:positionH>
+            <wp:positionV relativeFrom="paragraph">
+              <wp:posOffset>14605</wp:posOffset>
+            </wp:positionV>
+            <wp:extent cx="5731510" cy="7380605"/>
+            <wp:effectExtent l="0" t="0" r="0" b="0"/>
+            <wp:wrapTopAndBottom/>
+            <wp:docPr id="12" name="Imagen4" descr=""/>
+            <wp:cNvGraphicFramePr>
+              <a:graphicFrameLocks xmlns:a="http://schemas.openxmlformats.org/drawingml/2006/main" noChangeAspect="1"/>
+            </wp:cNvGraphicFramePr>
+            <a:graphic xmlns:a="http://schemas.openxmlformats.org/drawingml/2006/main">
+              <a:graphicData uri="http://schemas.openxmlformats.org/drawingml/2006/picture">
+                <pic:pic xmlns:pic="http://schemas.openxmlformats.org/drawingml/2006/picture">
+                  <pic:nvPicPr>
+                    <pic:cNvPr id="12" name="Imagen4" descr=""/>
+                    <pic:cNvPicPr>
+                      <a:picLocks noChangeAspect="1" noChangeArrowheads="1"/>
+                    </pic:cNvPicPr>
+                  </pic:nvPicPr>
+                  <pic:blipFill>
+                    <a:blip r:embed="rId7"/>
+                    <a:stretch>
+                      <a:fillRect/>
+                    </a:stretch>
+                  </pic:blipFill>
+                  <pic:spPr bwMode="auto">
+                    <a:xfrm>
+                      <a:off x="0" y="0"/>
+                      <a:ext cx="5731510" cy="7380605"/>
+                    </a:xfrm>
+                    <a:prstGeom prst="rect">
+                      <a:avLst/>
+                    </a:prstGeom>
+                  </pic:spPr>
+                </pic:pic>
+              </a:graphicData>
+            </a:graphic>
+          </wp:anchor>
+        </w:drawing>
+        <w:drawing>
+          <wp:anchor behindDoc="0" distT="0" distB="0" distL="0" distR="0" simplePos="0" locked="0" layoutInCell="1" allowOverlap="1" relativeHeight="14">
+            <wp:simplePos x="0" y="0"/>
+            <wp:positionH relativeFrom="column">
+              <wp:posOffset>-120650</wp:posOffset>
+            </wp:positionH>
+            <wp:positionV relativeFrom="paragraph">
+              <wp:posOffset>7124700</wp:posOffset>
+            </wp:positionV>
+            <wp:extent cx="5731510" cy="1649095"/>
+            <wp:effectExtent l="0" t="0" r="0" b="0"/>
+            <wp:wrapSquare wrapText="largest"/>
+            <wp:docPr id="13" name="Imagen6" descr=""/>
+            <wp:cNvGraphicFramePr>
+              <a:graphicFrameLocks xmlns:a="http://schemas.openxmlformats.org/drawingml/2006/main" noChangeAspect="1"/>
+            </wp:cNvGraphicFramePr>
+            <a:graphic xmlns:a="http://schemas.openxmlformats.org/drawingml/2006/main">
+              <a:graphicData uri="http://schemas.openxmlformats.org/drawingml/2006/picture">
+                <pic:pic xmlns:pic="http://schemas.openxmlformats.org/drawingml/2006/picture">
+                  <pic:nvPicPr>
+                    <pic:cNvPr id="13" name="Imagen6" descr=""/>
+                    <pic:cNvPicPr>
+                      <a:picLocks noChangeAspect="1" noChangeArrowheads="1"/>
+                    </pic:cNvPicPr>
+                  </pic:nvPicPr>
+                  <pic:blipFill>
+                    <a:blip r:embed="rId8"/>
+                    <a:stretch>
+                      <a:fillRect/>
+                    </a:stretch>
+                  </pic:blipFill>
+                  <pic:spPr bwMode="auto">
+                    <a:xfrm>
+                      <a:off x="0" y="0"/>
+                      <a:ext cx="5731510" cy="1649095"/>
+                    </a:xfrm>
+                    <a:prstGeom prst="rect">
+                      <a:avLst/>
+                    </a:prstGeom>
+                  </pic:spPr>
+                </pic:pic>
+              </a:graphicData>
+            </a:graphic>
+          </wp:anchor>
+        </w:drawing>
       </w:r>
     </w:p>
     <w:p>
@@ -1050,8 +1319,8 @@
       </w:r>
     </w:p>
     <w:sectPr>
-      <w:headerReference w:type="default" r:id="rId4"/>
-      <w:footerReference w:type="default" r:id="rId5"/>
+      <w:headerReference w:type="default" r:id="rId9"/>
+      <w:footerReference w:type="default" r:id="rId10"/>
       <w:type w:val="nextPage"/>
       <w:pgSz w:w="11906" w:h="16838"/>
       <w:pgMar w:left="1440" w:right="1440" w:header="283" w:top="1440" w:footer="283" w:bottom="1440" w:gutter="0"/>
@@ -1094,7 +1363,7 @@
     </w:r>
     <w:r>
       <w:rPr/>
-      <w:t>4</w:t>
+      <w:t>5</w:t>
     </w:r>
     <w:r>
       <w:rPr/>

</xml_diff>